<commit_message>
Updated portfolio items. Removed about text.
</commit_message>
<xml_diff>
--- a/dist/images/resume.docx
+++ b/dist/images/resume.docx
@@ -5,7 +5,7 @@
     <w:p>
       <w:pPr>
         <w:spacing w:after="0" w:before="0" w:lineRule="auto"/>
-        <w:jc w:val="right"/>
+        <w:jc w:val="center"/>
         <w:rPr/>
       </w:pPr>
       <w:r>
@@ -43,116 +43,244 @@
     <w:p>
       <w:pPr>
         <w:spacing w:after="0" w:before="0" w:lineRule="auto"/>
-        <w:jc w:val="right"/>
+        <w:jc w:val="center"/>
+        <w:rPr>
+          <w:rFonts w:ascii="times new roman" w:cs="times new roman" w:eastAsia="times new roman" w:hAnsi="times new roman"/>
+          <w:b w:val="1"/>
+          <w:sz w:val="28"/>
+          <w:szCs w:val="28"/>
+        </w:rPr>
+      </w:pPr>
+      <w:r>
+        <w:rPr>
+          <w:rFonts w:ascii="times new roman" w:cs="times new roman" w:eastAsia="times new roman" w:hAnsi="times new roman"/>
+          <w:i w:val="1"/>
+          <w:sz w:val="24"/>
+          <w:szCs w:val="24"/>
+          <w:rtl w:val="0"/>
+        </w:rPr>
+        <w:t xml:space="preserve">Los Angeles</w:t>
+      </w:r>
+      <w:r>
+        <w:rPr>
+          <w:i w:val="1"/>
+          <w:rtl w:val="0"/>
+        </w:rPr>
+        <w:t xml:space="preserve">,</w:t>
+      </w:r>
+      <w:r>
+        <w:rPr>
+          <w:rtl w:val="0"/>
+        </w:rPr>
+        <w:t xml:space="preserve"> </w:t>
+      </w:r>
+      <w:r>
+        <w:rPr>
+          <w:rFonts w:ascii="times new roman" w:cs="times new roman" w:eastAsia="times new roman" w:hAnsi="times new roman"/>
+          <w:i w:val="1"/>
+          <w:sz w:val="24"/>
+          <w:szCs w:val="24"/>
+          <w:rtl w:val="0"/>
+        </w:rPr>
+        <w:t xml:space="preserve">Ca | (909) 506-9316</w:t>
+      </w:r>
+      <w:r>
+        <w:rPr>
+          <w:rtl w:val="0"/>
+        </w:rPr>
+      </w:r>
+    </w:p>
+    <w:p>
+      <w:pPr>
+        <w:spacing w:after="120" w:before="200" w:lineRule="auto"/>
         <w:rPr/>
       </w:pPr>
       <w:r>
         <w:rPr>
           <w:rFonts w:ascii="times new roman" w:cs="times new roman" w:eastAsia="times new roman" w:hAnsi="times new roman"/>
+          <w:b w:val="1"/>
+          <w:sz w:val="28"/>
+          <w:szCs w:val="28"/>
+          <w:rtl w:val="0"/>
+        </w:rPr>
+        <w:t xml:space="preserve">PROJECTS</w:t>
+      </w:r>
+      <w:r>
+        <w:rPr>
+          <w:rtl w:val="0"/>
+        </w:rPr>
+      </w:r>
+    </w:p>
+    <w:p>
+      <w:pPr>
+        <w:tabs>
+          <w:tab w:val="right" w:leader="none" w:pos="9020"/>
+        </w:tabs>
+        <w:rPr>
+          <w:b w:val="1"/>
+        </w:rPr>
+      </w:pPr>
+      <w:r>
+        <w:rPr>
+          <w:rFonts w:ascii="times new roman" w:cs="times new roman" w:eastAsia="times new roman" w:hAnsi="times new roman"/>
+          <w:b w:val="1"/>
+          <w:sz w:val="24"/>
+          <w:szCs w:val="24"/>
+          <w:rtl w:val="0"/>
+        </w:rPr>
+        <w:t xml:space="preserve">Lotus Sea Moss</w:t>
+      </w:r>
+      <w:r>
+        <w:rPr>
+          <w:rtl w:val="0"/>
+        </w:rPr>
+        <w:tab/>
+      </w:r>
+      <w:r>
+        <w:rPr>
+          <w:rFonts w:ascii="times new roman" w:cs="times new roman" w:eastAsia="times new roman" w:hAnsi="times new roman"/>
+          <w:b w:val="1"/>
+          <w:sz w:val="24"/>
+          <w:szCs w:val="24"/>
+          <w:rtl w:val="0"/>
+        </w:rPr>
+        <w:t xml:space="preserve">Jan 2024 - Present</w:t>
+      </w:r>
+      <w:r>
+        <w:rPr>
+          <w:rtl w:val="0"/>
+        </w:rPr>
+      </w:r>
+    </w:p>
+    <w:p>
+      <w:pPr>
+        <w:rPr/>
+      </w:pPr>
+      <w:r>
+        <w:rPr>
+          <w:rFonts w:ascii="times new roman" w:cs="times new roman" w:eastAsia="times new roman" w:hAnsi="times new roman"/>
           <w:i w:val="1"/>
           <w:sz w:val="24"/>
           <w:szCs w:val="24"/>
           <w:rtl w:val="0"/>
         </w:rPr>
-        <w:t xml:space="preserve">Chino Hills</w:t>
-      </w:r>
-      <w:r>
-        <w:rPr>
-          <w:rFonts w:ascii="times new roman" w:cs="times new roman" w:eastAsia="times new roman" w:hAnsi="times new roman"/>
-          <w:sz w:val="24"/>
-          <w:szCs w:val="24"/>
-          <w:rtl w:val="0"/>
-        </w:rPr>
-        <w:t xml:space="preserve">, CA</w:t>
-      </w:r>
-      <w:r>
-        <w:rPr>
-          <w:rtl w:val="0"/>
-        </w:rPr>
-        <w:t xml:space="preserve">, </w:t>
-      </w:r>
-      <w:r>
-        <w:rPr>
-          <w:rFonts w:ascii="times new roman" w:cs="times new roman" w:eastAsia="times new roman" w:hAnsi="times new roman"/>
-          <w:i w:val="1"/>
-          <w:sz w:val="24"/>
-          <w:szCs w:val="24"/>
-          <w:rtl w:val="0"/>
-        </w:rPr>
-        <w:t xml:space="preserve">91709 | 9095069316</w:t>
-      </w:r>
-      <w:r>
-        <w:rPr>
-          <w:rtl w:val="0"/>
-        </w:rPr>
-      </w:r>
-    </w:p>
-    <w:p>
-      <w:pPr>
-        <w:spacing w:after="0" w:before="0" w:lineRule="auto"/>
-        <w:jc w:val="right"/>
-        <w:rPr/>
-      </w:pPr>
-      <w:r>
-        <w:rPr>
-          <w:rFonts w:ascii="times new roman" w:cs="times new roman" w:eastAsia="times new roman" w:hAnsi="times new roman"/>
-          <w:i w:val="1"/>
-          <w:sz w:val="24"/>
-          <w:szCs w:val="24"/>
-          <w:rtl w:val="0"/>
-        </w:rPr>
-        <w:t xml:space="preserve">mohamedhdesign@gmail.com | </w:t>
+        <w:t xml:space="preserve">Lotus Nutrition, Fontana, CA </w:t>
+      </w:r>
+      <w:r>
+        <w:rPr>
+          <w:rFonts w:ascii="Garamond" w:cs="Garamond" w:eastAsia="Garamond" w:hAnsi="Garamond"/>
+          <w:sz w:val="22"/>
+          <w:szCs w:val="22"/>
+          <w:rtl w:val="0"/>
+        </w:rPr>
+        <w:t xml:space="preserve">(</w:t>
       </w:r>
       <w:hyperlink r:id="rId7">
         <w:r>
           <w:rPr>
-            <w:rFonts w:ascii="times new roman" w:cs="times new roman" w:eastAsia="times new roman" w:hAnsi="times new roman"/>
+            <w:rFonts w:ascii="Garamond" w:cs="Garamond" w:eastAsia="Garamond" w:hAnsi="Garamond"/>
             <w:i w:val="1"/>
             <w:color w:val="1155cc"/>
-            <w:sz w:val="24"/>
-            <w:szCs w:val="24"/>
+            <w:sz w:val="22"/>
+            <w:szCs w:val="22"/>
             <w:u w:val="single"/>
             <w:rtl w:val="0"/>
           </w:rPr>
-          <w:t xml:space="preserve">https://gitmohamed.github.io</w:t>
+          <w:t xml:space="preserve">https://lotusmoss.com</w:t>
         </w:r>
       </w:hyperlink>
       <w:r>
         <w:rPr>
-          <w:rtl w:val="0"/>
-        </w:rPr>
-      </w:r>
-    </w:p>
-    <w:p>
-      <w:pPr>
-        <w:spacing w:after="0" w:before="0" w:lineRule="auto"/>
-        <w:jc w:val="right"/>
+          <w:rFonts w:ascii="Garamond" w:cs="Garamond" w:eastAsia="Garamond" w:hAnsi="Garamond"/>
+          <w:sz w:val="22"/>
+          <w:szCs w:val="22"/>
+          <w:rtl w:val="0"/>
+        </w:rPr>
+        <w:t xml:space="preserve">)</w:t>
+      </w:r>
+      <w:r>
+        <w:rPr>
+          <w:rtl w:val="0"/>
+        </w:rPr>
+      </w:r>
+    </w:p>
+    <w:p>
+      <w:pPr>
+        <w:numPr>
+          <w:ilvl w:val="0"/>
+          <w:numId w:val="1"/>
+        </w:numPr>
+        <w:ind w:left="720" w:hanging="360"/>
+      </w:pPr>
+      <w:r>
+        <w:rPr>
+          <w:rFonts w:ascii="times new roman" w:cs="times new roman" w:eastAsia="times new roman" w:hAnsi="times new roman"/>
+          <w:sz w:val="24"/>
+          <w:szCs w:val="24"/>
+          <w:rtl w:val="0"/>
+        </w:rPr>
+        <w:t xml:space="preserve">Contribute to the development and design of the Shopify 2.0 website lotusmoss.com.</w:t>
+      </w:r>
+    </w:p>
+    <w:p>
+      <w:pPr>
+        <w:numPr>
+          <w:ilvl w:val="0"/>
+          <w:numId w:val="1"/>
+        </w:numPr>
+        <w:ind w:left="720" w:hanging="360"/>
         <w:rPr/>
       </w:pPr>
       <w:r>
         <w:rPr>
-          <w:rtl w:val="0"/>
-        </w:rPr>
-      </w:r>
-    </w:p>
-    <w:p>
-      <w:pPr>
-        <w:spacing w:after="0" w:before="0" w:lineRule="auto"/>
-        <w:rPr/>
-      </w:pPr>
-      <w:r>
-        <w:rPr>
-          <w:rFonts w:ascii="times new roman" w:cs="times new roman" w:eastAsia="times new roman" w:hAnsi="times new roman"/>
-          <w:sz w:val="24"/>
-          <w:szCs w:val="24"/>
-          <w:rtl w:val="0"/>
-        </w:rPr>
-        <w:t xml:space="preserve">Web developer with over three years of experience creating dynamic and responsive websites using HTML, CSS, and JavaScript. Proficient in full-stack programming with React, NodeJS, and TypeScript, as well as cloud platforms AWS and Firebase. Seeking to use my skills and experience to contribute to the success of an innovative and forward-thinking company.</w:t>
-      </w:r>
-      <w:r>
-        <w:rPr>
-          <w:rtl w:val="0"/>
-        </w:rPr>
+          <w:rFonts w:ascii="times new roman" w:cs="times new roman" w:eastAsia="times new roman" w:hAnsi="times new roman"/>
+          <w:sz w:val="24"/>
+          <w:szCs w:val="24"/>
+          <w:rtl w:val="0"/>
+        </w:rPr>
+        <w:t xml:space="preserve">Create and automate email templates for rating, reviews and abandoned carts.</w:t>
+      </w:r>
+    </w:p>
+    <w:p>
+      <w:pPr>
+        <w:numPr>
+          <w:ilvl w:val="0"/>
+          <w:numId w:val="1"/>
+        </w:numPr>
+        <w:ind w:left="720" w:hanging="360"/>
+        <w:rPr>
+          <w:rFonts w:ascii="times new roman" w:cs="times new roman" w:eastAsia="times new roman" w:hAnsi="times new roman"/>
+        </w:rPr>
+      </w:pPr>
+      <w:r>
+        <w:rPr>
+          <w:rFonts w:ascii="times new roman" w:cs="times new roman" w:eastAsia="times new roman" w:hAnsi="times new roman"/>
+          <w:sz w:val="24"/>
+          <w:szCs w:val="24"/>
+          <w:rtl w:val="0"/>
+        </w:rPr>
+        <w:t xml:space="preserve">Manage stock quantities and product details.</w:t>
+      </w:r>
+    </w:p>
+    <w:p>
+      <w:pPr>
+        <w:numPr>
+          <w:ilvl w:val="0"/>
+          <w:numId w:val="1"/>
+        </w:numPr>
+        <w:ind w:left="720" w:hanging="360"/>
+        <w:rPr>
+          <w:rFonts w:ascii="times new roman" w:cs="times new roman" w:eastAsia="times new roman" w:hAnsi="times new roman"/>
+        </w:rPr>
+      </w:pPr>
+      <w:r>
+        <w:rPr>
+          <w:rFonts w:ascii="times new roman" w:cs="times new roman" w:eastAsia="times new roman" w:hAnsi="times new roman"/>
+          <w:sz w:val="24"/>
+          <w:szCs w:val="24"/>
+          <w:rtl w:val="0"/>
+        </w:rPr>
+        <w:t xml:space="preserve">Use HTML, CSS, JavaScript and Liquid to modify and customize codebase.</w:t>
       </w:r>
     </w:p>
     <w:p>
@@ -168,72 +296,6 @@
           <w:szCs w:val="28"/>
           <w:rtl w:val="0"/>
         </w:rPr>
-        <w:t xml:space="preserve">SKILLS</w:t>
-      </w:r>
-      <w:r>
-        <w:rPr>
-          <w:rtl w:val="0"/>
-        </w:rPr>
-      </w:r>
-    </w:p>
-    <w:p>
-      <w:pPr>
-        <w:rPr/>
-      </w:pPr>
-      <w:r>
-        <w:rPr>
-          <w:rFonts w:ascii="times new roman" w:cs="times new roman" w:eastAsia="times new roman" w:hAnsi="times new roman"/>
-          <w:sz w:val="24"/>
-          <w:szCs w:val="24"/>
-          <w:rtl w:val="0"/>
-        </w:rPr>
-        <w:t xml:space="preserve">JavaScript, HTML5, CSS3, SCSS, React.js, Node.js, Next.js, jQuery, Tailwind CSS, AJAX, Responsive Design, Google Analytics, Ecommerce, Figma, Grunt, Webpack, REST APIs, Databases,</w:t>
-      </w:r>
-      <w:r>
-        <w:rPr>
-          <w:rtl w:val="0"/>
-        </w:rPr>
-        <w:t xml:space="preserve"> </w:t>
-      </w:r>
-      <w:r>
-        <w:rPr>
-          <w:rFonts w:ascii="times new roman" w:cs="times new roman" w:eastAsia="times new roman" w:hAnsi="times new roman"/>
-          <w:sz w:val="24"/>
-          <w:szCs w:val="24"/>
-          <w:rtl w:val="0"/>
-        </w:rPr>
-        <w:t xml:space="preserve">SQL/MySQL, Git, GitHub, AWS, Continuous Integration, Front-end;</w:t>
-      </w:r>
-      <w:r>
-        <w:rPr>
-          <w:rtl w:val="0"/>
-        </w:rPr>
-      </w:r>
-    </w:p>
-    <w:p>
-      <w:pPr>
-        <w:spacing w:after="0" w:before="0" w:lineRule="auto"/>
-        <w:rPr/>
-      </w:pPr>
-      <w:r>
-        <w:rPr>
-          <w:rtl w:val="0"/>
-        </w:rPr>
-      </w:r>
-    </w:p>
-    <w:p>
-      <w:pPr>
-        <w:spacing w:after="120" w:before="0" w:lineRule="auto"/>
-        <w:rPr/>
-      </w:pPr>
-      <w:r>
-        <w:rPr>
-          <w:rFonts w:ascii="times new roman" w:cs="times new roman" w:eastAsia="times new roman" w:hAnsi="times new roman"/>
-          <w:b w:val="1"/>
-          <w:sz w:val="28"/>
-          <w:szCs w:val="28"/>
-          <w:rtl w:val="0"/>
-        </w:rPr>
         <w:t xml:space="preserve">EXPERIENCE</w:t>
       </w:r>
       <w:r>
@@ -245,10 +307,12 @@
     <w:p>
       <w:pPr>
         <w:tabs>
-          <w:tab w:val="right" w:pos="9020"/>
+          <w:tab w:val="right" w:leader="none" w:pos="9020"/>
         </w:tabs>
         <w:spacing w:after="0" w:before="0" w:lineRule="auto"/>
-        <w:rPr/>
+        <w:rPr>
+          <w:b w:val="1"/>
+        </w:rPr>
       </w:pPr>
       <w:r>
         <w:rPr>
@@ -269,11 +333,12 @@
       <w:r>
         <w:rPr>
           <w:rFonts w:ascii="times new roman" w:cs="times new roman" w:eastAsia="times new roman" w:hAnsi="times new roman"/>
-          <w:sz w:val="24"/>
-          <w:szCs w:val="24"/>
-          <w:rtl w:val="0"/>
-        </w:rPr>
-        <w:t xml:space="preserve">Jul 2020 - Aug 2022</w:t>
+          <w:b w:val="1"/>
+          <w:sz w:val="24"/>
+          <w:szCs w:val="24"/>
+          <w:rtl w:val="0"/>
+        </w:rPr>
+        <w:t xml:space="preserve">Jun 2020 - Aug 2022</w:t>
       </w:r>
       <w:r>
         <w:rPr>
@@ -340,23 +405,16 @@
           <w:ilvl w:val="0"/>
           <w:numId w:val="1"/>
         </w:numPr>
-        <w:spacing w:after="0" w:before="0" w:lineRule="auto"/>
-        <w:ind w:left="720" w:hanging="360"/>
-        <w:rPr/>
-      </w:pPr>
-      <w:r>
-        <w:rPr>
-          <w:rFonts w:ascii="times new roman" w:cs="times new roman" w:eastAsia="times new roman" w:hAnsi="times new roman"/>
-          <w:sz w:val="24"/>
-          <w:szCs w:val="24"/>
-          <w:rtl w:val="0"/>
-        </w:rPr>
-        <w:t xml:space="preserve">Developed and debugged websites using Shopify 2.0 and web technologies such as HTML, CSS, and JavaScript.</w:t>
-      </w:r>
-      <w:r>
-        <w:rPr>
-          <w:rtl w:val="0"/>
-        </w:rPr>
+        <w:ind w:left="720" w:hanging="360"/>
+      </w:pPr>
+      <w:r>
+        <w:rPr>
+          <w:rFonts w:ascii="times new roman" w:cs="times new roman" w:eastAsia="times new roman" w:hAnsi="times new roman"/>
+          <w:sz w:val="24"/>
+          <w:szCs w:val="24"/>
+          <w:rtl w:val="0"/>
+        </w:rPr>
+        <w:t xml:space="preserve">Proficiently develop and debug websites using Shopify 2.0, Liquid  and core web technologies, including HTML, CSS, and JavaScript.</w:t>
       </w:r>
     </w:p>
     <w:p>
@@ -365,23 +423,16 @@
           <w:ilvl w:val="0"/>
           <w:numId w:val="1"/>
         </w:numPr>
-        <w:spacing w:after="0" w:before="0" w:lineRule="auto"/>
-        <w:ind w:left="720" w:hanging="360"/>
-        <w:rPr/>
-      </w:pPr>
-      <w:r>
-        <w:rPr>
-          <w:rFonts w:ascii="times new roman" w:cs="times new roman" w:eastAsia="times new roman" w:hAnsi="times new roman"/>
-          <w:sz w:val="24"/>
-          <w:szCs w:val="24"/>
-          <w:rtl w:val="0"/>
-        </w:rPr>
-        <w:t xml:space="preserve">Worked closely with the creative team to deliver new features and measure the results on our storefronts.</w:t>
-      </w:r>
-      <w:r>
-        <w:rPr>
-          <w:rtl w:val="0"/>
-        </w:rPr>
+        <w:ind w:left="720" w:hanging="360"/>
+      </w:pPr>
+      <w:r>
+        <w:rPr>
+          <w:rFonts w:ascii="times new roman" w:cs="times new roman" w:eastAsia="times new roman" w:hAnsi="times new roman"/>
+          <w:sz w:val="24"/>
+          <w:szCs w:val="24"/>
+          <w:rtl w:val="0"/>
+        </w:rPr>
+        <w:t xml:space="preserve">Collaborate closely with the creative team to implement new features and conduct thorough analysis of storefront performance.</w:t>
       </w:r>
     </w:p>
     <w:p>
@@ -390,23 +441,16 @@
           <w:ilvl w:val="0"/>
           <w:numId w:val="1"/>
         </w:numPr>
-        <w:spacing w:after="0" w:before="0" w:lineRule="auto"/>
-        <w:ind w:left="720" w:hanging="360"/>
-        <w:rPr/>
-      </w:pPr>
-      <w:r>
-        <w:rPr>
-          <w:rFonts w:ascii="times new roman" w:cs="times new roman" w:eastAsia="times new roman" w:hAnsi="times new roman"/>
-          <w:sz w:val="24"/>
-          <w:szCs w:val="24"/>
-          <w:rtl w:val="0"/>
-        </w:rPr>
-        <w:t xml:space="preserve">Maintained accurate product data, integrated apps, and obtained feedback from users.</w:t>
-      </w:r>
-      <w:r>
-        <w:rPr>
-          <w:rtl w:val="0"/>
-        </w:rPr>
+        <w:ind w:left="720" w:hanging="360"/>
+      </w:pPr>
+      <w:r>
+        <w:rPr>
+          <w:rFonts w:ascii="times new roman" w:cs="times new roman" w:eastAsia="times new roman" w:hAnsi="times new roman"/>
+          <w:sz w:val="24"/>
+          <w:szCs w:val="24"/>
+          <w:rtl w:val="0"/>
+        </w:rPr>
+        <w:t xml:space="preserve">Maintain accurate product data, integrate various apps, and gather user feedback to enhance website functionality.</w:t>
       </w:r>
     </w:p>
     <w:p>
@@ -415,23 +459,16 @@
           <w:ilvl w:val="0"/>
           <w:numId w:val="1"/>
         </w:numPr>
-        <w:spacing w:after="0" w:before="0" w:lineRule="auto"/>
-        <w:ind w:left="720" w:hanging="360"/>
-        <w:rPr/>
-      </w:pPr>
-      <w:r>
-        <w:rPr>
-          <w:rFonts w:ascii="times new roman" w:cs="times new roman" w:eastAsia="times new roman" w:hAnsi="times new roman"/>
-          <w:sz w:val="24"/>
-          <w:szCs w:val="24"/>
-          <w:rtl w:val="0"/>
-        </w:rPr>
-        <w:t xml:space="preserve">Responsible for quality assurance, ensuring that sites and code are functional and usable across different use-cases.</w:t>
-      </w:r>
-      <w:r>
-        <w:rPr>
-          <w:rtl w:val="0"/>
-        </w:rPr>
+        <w:ind w:left="720" w:hanging="360"/>
+      </w:pPr>
+      <w:r>
+        <w:rPr>
+          <w:rFonts w:ascii="times new roman" w:cs="times new roman" w:eastAsia="times new roman" w:hAnsi="times new roman"/>
+          <w:sz w:val="24"/>
+          <w:szCs w:val="24"/>
+          <w:rtl w:val="0"/>
+        </w:rPr>
+        <w:t xml:space="preserve">Ensure high-quality code and site performance by conducting rigorous quality assurance testing across different use-cases.</w:t>
       </w:r>
     </w:p>
     <w:p>
@@ -440,23 +477,34 @@
           <w:ilvl w:val="0"/>
           <w:numId w:val="1"/>
         </w:numPr>
-        <w:spacing w:after="0" w:before="0" w:lineRule="auto"/>
-        <w:ind w:left="720" w:hanging="360"/>
-        <w:rPr/>
-      </w:pPr>
-      <w:r>
-        <w:rPr>
-          <w:rFonts w:ascii="times new roman" w:cs="times new roman" w:eastAsia="times new roman" w:hAnsi="times new roman"/>
-          <w:sz w:val="24"/>
-          <w:szCs w:val="24"/>
-          <w:rtl w:val="0"/>
-        </w:rPr>
-        <w:t xml:space="preserve">Wrote well-organized CSS that worked across a variety of browsers and devices.</w:t>
-      </w:r>
-      <w:r>
-        <w:rPr>
-          <w:rtl w:val="0"/>
-        </w:rPr>
+        <w:ind w:left="720" w:hanging="360"/>
+      </w:pPr>
+      <w:r>
+        <w:rPr>
+          <w:rFonts w:ascii="times new roman" w:cs="times new roman" w:eastAsia="times new roman" w:hAnsi="times new roman"/>
+          <w:sz w:val="24"/>
+          <w:szCs w:val="24"/>
+          <w:rtl w:val="0"/>
+        </w:rPr>
+        <w:t xml:space="preserve">Craft well-organized and cross-browser compatible CSS for optimal user experience.</w:t>
+      </w:r>
+    </w:p>
+    <w:p>
+      <w:pPr>
+        <w:numPr>
+          <w:ilvl w:val="0"/>
+          <w:numId w:val="1"/>
+        </w:numPr>
+        <w:ind w:left="720" w:hanging="360"/>
+      </w:pPr>
+      <w:r>
+        <w:rPr>
+          <w:rFonts w:ascii="times new roman" w:cs="times new roman" w:eastAsia="times new roman" w:hAnsi="times new roman"/>
+          <w:sz w:val="24"/>
+          <w:szCs w:val="24"/>
+          <w:rtl w:val="0"/>
+        </w:rPr>
+        <w:t xml:space="preserve">Document work using a SCRUM-based issue management system and contribute to the creation and consumption of RESTful Web APIs using Node.js.</w:t>
       </w:r>
     </w:p>
     <w:p>
@@ -473,20 +521,22 @@
     <w:p>
       <w:pPr>
         <w:tabs>
-          <w:tab w:val="right" w:pos="9020"/>
+          <w:tab w:val="right" w:leader="none" w:pos="9020"/>
         </w:tabs>
         <w:spacing w:after="0" w:before="0" w:lineRule="auto"/>
-        <w:rPr/>
-      </w:pPr>
-      <w:r>
-        <w:rPr>
-          <w:rFonts w:ascii="times new roman" w:cs="times new roman" w:eastAsia="times new roman" w:hAnsi="times new roman"/>
-          <w:b w:val="1"/>
-          <w:sz w:val="24"/>
-          <w:szCs w:val="24"/>
-          <w:rtl w:val="0"/>
-        </w:rPr>
-        <w:t xml:space="preserve">Full Stack Web Developer - Intern</w:t>
+        <w:rPr>
+          <w:b w:val="1"/>
+        </w:rPr>
+      </w:pPr>
+      <w:r>
+        <w:rPr>
+          <w:rFonts w:ascii="times new roman" w:cs="times new roman" w:eastAsia="times new roman" w:hAnsi="times new roman"/>
+          <w:b w:val="1"/>
+          <w:sz w:val="24"/>
+          <w:szCs w:val="24"/>
+          <w:rtl w:val="0"/>
+        </w:rPr>
+        <w:t xml:space="preserve">Software Developer - Intern</w:t>
       </w:r>
       <w:r>
         <w:rPr>
@@ -497,6 +547,7 @@
       <w:r>
         <w:rPr>
           <w:rFonts w:ascii="times new roman" w:cs="times new roman" w:eastAsia="times new roman" w:hAnsi="times new roman"/>
+          <w:b w:val="1"/>
           <w:sz w:val="24"/>
           <w:szCs w:val="24"/>
           <w:rtl w:val="0"/>
@@ -568,17 +619,16 @@
           <w:ilvl w:val="0"/>
           <w:numId w:val="1"/>
         </w:numPr>
-        <w:spacing w:after="0" w:before="0" w:lineRule="auto"/>
-        <w:ind w:left="720" w:hanging="360"/>
-      </w:pPr>
-      <w:r>
-        <w:rPr>
-          <w:rFonts w:ascii="times new roman" w:cs="times new roman" w:eastAsia="times new roman" w:hAnsi="times new roman"/>
-          <w:sz w:val="24"/>
-          <w:szCs w:val="24"/>
-          <w:rtl w:val="0"/>
-        </w:rPr>
-        <w:t xml:space="preserve">Implemented functionalities using React Hooks, React/JSX, React/Redux, and other web development technologies.</w:t>
+        <w:ind w:left="720" w:hanging="360"/>
+      </w:pPr>
+      <w:r>
+        <w:rPr>
+          <w:rFonts w:ascii="times new roman" w:cs="times new roman" w:eastAsia="times new roman" w:hAnsi="times new roman"/>
+          <w:sz w:val="24"/>
+          <w:szCs w:val="24"/>
+          <w:rtl w:val="0"/>
+        </w:rPr>
+        <w:t xml:space="preserve">Implement functionalities using React Hooks, React/JSX, React/Redux, and other cutting-edge web development technologies.</w:t>
       </w:r>
     </w:p>
     <w:p>
@@ -587,17 +637,16 @@
           <w:ilvl w:val="0"/>
           <w:numId w:val="1"/>
         </w:numPr>
-        <w:spacing w:after="0" w:before="0" w:lineRule="auto"/>
-        <w:ind w:left="720" w:hanging="360"/>
-      </w:pPr>
-      <w:r>
-        <w:rPr>
-          <w:rFonts w:ascii="times new roman" w:cs="times new roman" w:eastAsia="times new roman" w:hAnsi="times new roman"/>
-          <w:sz w:val="24"/>
-          <w:szCs w:val="24"/>
-          <w:rtl w:val="0"/>
-        </w:rPr>
-        <w:t xml:space="preserve">Revised, modularized, and updated old code bases to modern development standards, reducing operating costs and improving functionality.</w:t>
+        <w:ind w:left="720" w:hanging="360"/>
+      </w:pPr>
+      <w:r>
+        <w:rPr>
+          <w:rFonts w:ascii="times new roman" w:cs="times new roman" w:eastAsia="times new roman" w:hAnsi="times new roman"/>
+          <w:sz w:val="24"/>
+          <w:szCs w:val="24"/>
+          <w:rtl w:val="0"/>
+        </w:rPr>
+        <w:t xml:space="preserve">Revitalize and modularize legacy code bases, aligning them with modern development standards, resulting in reduced operating costs and improved functionality.</w:t>
       </w:r>
     </w:p>
     <w:p>
@@ -606,17 +655,16 @@
           <w:ilvl w:val="0"/>
           <w:numId w:val="1"/>
         </w:numPr>
-        <w:spacing w:after="0" w:before="0" w:lineRule="auto"/>
-        <w:ind w:left="720" w:hanging="360"/>
-      </w:pPr>
-      <w:r>
-        <w:rPr>
-          <w:rFonts w:ascii="times new roman" w:cs="times new roman" w:eastAsia="times new roman" w:hAnsi="times new roman"/>
-          <w:sz w:val="24"/>
-          <w:szCs w:val="24"/>
-          <w:rtl w:val="0"/>
-        </w:rPr>
-        <w:t xml:space="preserve">Implemented reverse proxies using NGINX on a cloud multi-application architecture.</w:t>
+        <w:ind w:left="720" w:hanging="360"/>
+      </w:pPr>
+      <w:r>
+        <w:rPr>
+          <w:rFonts w:ascii="times new roman" w:cs="times new roman" w:eastAsia="times new roman" w:hAnsi="times new roman"/>
+          <w:sz w:val="24"/>
+          <w:szCs w:val="24"/>
+          <w:rtl w:val="0"/>
+        </w:rPr>
+        <w:t xml:space="preserve">Spearhead the implementation of reverse proxies using NGINX in a cloud multi-application architecture.</w:t>
       </w:r>
     </w:p>
     <w:p>
@@ -625,17 +673,16 @@
           <w:ilvl w:val="0"/>
           <w:numId w:val="1"/>
         </w:numPr>
-        <w:spacing w:after="0" w:before="0" w:lineRule="auto"/>
-        <w:ind w:left="720" w:hanging="360"/>
-      </w:pPr>
-      <w:r>
-        <w:rPr>
-          <w:rFonts w:ascii="times new roman" w:cs="times new roman" w:eastAsia="times new roman" w:hAnsi="times new roman"/>
-          <w:sz w:val="24"/>
-          <w:szCs w:val="24"/>
-          <w:rtl w:val="0"/>
-        </w:rPr>
-        <w:t xml:space="preserve">Added new features end-to-end, including implementing API endpoints, writing SQL queries, and integrating functions into UI components</w:t>
+        <w:ind w:left="720" w:hanging="360"/>
+      </w:pPr>
+      <w:r>
+        <w:rPr>
+          <w:rFonts w:ascii="times new roman" w:cs="times new roman" w:eastAsia="times new roman" w:hAnsi="times new roman"/>
+          <w:sz w:val="24"/>
+          <w:szCs w:val="24"/>
+          <w:rtl w:val="0"/>
+        </w:rPr>
+        <w:t xml:space="preserve">Develop new features end-to-end, including RESTful Web APIs, SQL query writing, and seamless integration with UI components.</w:t>
       </w:r>
     </w:p>
     <w:p>
@@ -644,17 +691,16 @@
           <w:ilvl w:val="0"/>
           <w:numId w:val="1"/>
         </w:numPr>
-        <w:spacing w:after="0" w:before="0" w:lineRule="auto"/>
-        <w:ind w:left="720" w:hanging="360"/>
-      </w:pPr>
-      <w:r>
-        <w:rPr>
-          <w:rFonts w:ascii="times new roman" w:cs="times new roman" w:eastAsia="times new roman" w:hAnsi="times new roman"/>
-          <w:sz w:val="24"/>
-          <w:szCs w:val="24"/>
-          <w:rtl w:val="0"/>
-        </w:rPr>
-        <w:t xml:space="preserve">Successfully automated the device import system into a single CSV upload form, resulting in improved workflow and a 500% increase in overall projects onboarded</w:t>
+        <w:ind w:left="720" w:hanging="360"/>
+      </w:pPr>
+      <w:r>
+        <w:rPr>
+          <w:rFonts w:ascii="times new roman" w:cs="times new roman" w:eastAsia="times new roman" w:hAnsi="times new roman"/>
+          <w:sz w:val="24"/>
+          <w:szCs w:val="24"/>
+          <w:rtl w:val="0"/>
+        </w:rPr>
+        <w:t xml:space="preserve">Assist in troubleshooting issues on web-based systems and proficiently use developer tools for debugging.</w:t>
       </w:r>
       <w:r>
         <w:rPr>
@@ -675,21 +721,44 @@
     </w:p>
     <w:p>
       <w:pPr>
+        <w:spacing w:after="120" w:before="0" w:lineRule="auto"/>
+        <w:rPr/>
+      </w:pPr>
+      <w:r>
+        <w:rPr>
+          <w:rFonts w:ascii="times new roman" w:cs="times new roman" w:eastAsia="times new roman" w:hAnsi="times new roman"/>
+          <w:b w:val="1"/>
+          <w:sz w:val="28"/>
+          <w:szCs w:val="28"/>
+          <w:rtl w:val="0"/>
+        </w:rPr>
+        <w:t xml:space="preserve">EDUCATION</w:t>
+      </w:r>
+      <w:r>
+        <w:rPr>
+          <w:rtl w:val="0"/>
+        </w:rPr>
+      </w:r>
+    </w:p>
+    <w:p>
+      <w:pPr>
         <w:tabs>
-          <w:tab w:val="right" w:pos="9020"/>
+          <w:tab w:val="right" w:leader="none" w:pos="9020"/>
         </w:tabs>
         <w:spacing w:after="0" w:before="0" w:lineRule="auto"/>
-        <w:rPr/>
-      </w:pPr>
-      <w:r>
-        <w:rPr>
-          <w:rFonts w:ascii="times new roman" w:cs="times new roman" w:eastAsia="times new roman" w:hAnsi="times new roman"/>
-          <w:b w:val="1"/>
-          <w:sz w:val="24"/>
-          <w:szCs w:val="24"/>
-          <w:rtl w:val="0"/>
-        </w:rPr>
-        <w:t xml:space="preserve">Marketing Support Specialist</w:t>
+        <w:rPr>
+          <w:b w:val="1"/>
+        </w:rPr>
+      </w:pPr>
+      <w:r>
+        <w:rPr>
+          <w:rFonts w:ascii="times new roman" w:cs="times new roman" w:eastAsia="times new roman" w:hAnsi="times new roman"/>
+          <w:b w:val="1"/>
+          <w:sz w:val="24"/>
+          <w:szCs w:val="24"/>
+          <w:rtl w:val="0"/>
+        </w:rPr>
+        <w:t xml:space="preserve">42 Silicon Valley</w:t>
       </w:r>
       <w:r>
         <w:rPr>
@@ -700,11 +769,12 @@
       <w:r>
         <w:rPr>
           <w:rFonts w:ascii="times new roman" w:cs="times new roman" w:eastAsia="times new roman" w:hAnsi="times new roman"/>
-          <w:sz w:val="24"/>
-          <w:szCs w:val="24"/>
-          <w:rtl w:val="0"/>
-        </w:rPr>
-        <w:t xml:space="preserve">Sep 2017 - Jun 2018</w:t>
+          <w:b w:val="1"/>
+          <w:sz w:val="24"/>
+          <w:szCs w:val="24"/>
+          <w:rtl w:val="0"/>
+        </w:rPr>
+        <w:t xml:space="preserve">Oct 2018 - Aug 2020</w:t>
       </w:r>
       <w:r>
         <w:rPr>
@@ -715,206 +785,36 @@
     <w:p>
       <w:pPr>
         <w:spacing w:after="0" w:before="0" w:lineRule="auto"/>
-        <w:rPr/>
-      </w:pPr>
-      <w:r>
         <w:rPr>
           <w:rFonts w:ascii="times new roman" w:cs="times new roman" w:eastAsia="times new roman" w:hAnsi="times new roman"/>
           <w:i w:val="1"/>
           <w:sz w:val="24"/>
           <w:szCs w:val="24"/>
-          <w:rtl w:val="0"/>
-        </w:rPr>
-        <w:t xml:space="preserve">XL Vape &amp; VGOD, Torrance, CA</w:t>
-      </w:r>
-      <w:r>
-        <w:rPr>
-          <w:rFonts w:ascii="Garamond" w:cs="Garamond" w:eastAsia="Garamond" w:hAnsi="Garamond"/>
-          <w:sz w:val="22"/>
-          <w:szCs w:val="22"/>
-          <w:rtl w:val="0"/>
-        </w:rPr>
-        <w:t xml:space="preserve"> </w:t>
-      </w:r>
-      <w:r>
-        <w:rPr>
-          <w:rFonts w:ascii="Garamond" w:cs="Garamond" w:eastAsia="Garamond" w:hAnsi="Garamond"/>
+        </w:rPr>
+      </w:pPr>
+      <w:r>
+        <w:rPr>
+          <w:rFonts w:ascii="times new roman" w:cs="times new roman" w:eastAsia="times new roman" w:hAnsi="times new roman"/>
           <w:i w:val="1"/>
-          <w:sz w:val="22"/>
-          <w:szCs w:val="22"/>
-          <w:rtl w:val="0"/>
-        </w:rPr>
-        <w:t xml:space="preserve">(</w:t>
-      </w:r>
-      <w:hyperlink r:id="rId10">
-        <w:r>
-          <w:rPr>
-            <w:rFonts w:ascii="Garamond" w:cs="Garamond" w:eastAsia="Garamond" w:hAnsi="Garamond"/>
-            <w:i w:val="1"/>
-            <w:color w:val="1155cc"/>
-            <w:sz w:val="22"/>
-            <w:szCs w:val="22"/>
-            <w:u w:val="single"/>
-            <w:rtl w:val="0"/>
-          </w:rPr>
-          <w:t xml:space="preserve">https://officialvgod.com</w:t>
-        </w:r>
-      </w:hyperlink>
-      <w:r>
-        <w:rPr>
-          <w:rFonts w:ascii="Garamond" w:cs="Garamond" w:eastAsia="Garamond" w:hAnsi="Garamond"/>
-          <w:i w:val="1"/>
-          <w:sz w:val="22"/>
-          <w:szCs w:val="22"/>
-          <w:rtl w:val="0"/>
-        </w:rPr>
-        <w:t xml:space="preserve">)</w:t>
-      </w:r>
-      <w:r>
-        <w:rPr>
-          <w:rtl w:val="0"/>
-        </w:rPr>
-      </w:r>
-    </w:p>
-    <w:p>
-      <w:pPr>
-        <w:numPr>
-          <w:ilvl w:val="0"/>
-          <w:numId w:val="1"/>
-        </w:numPr>
-        <w:spacing w:after="0" w:before="0" w:lineRule="auto"/>
-        <w:ind w:left="720" w:hanging="360"/>
-        <w:rPr/>
-      </w:pPr>
-      <w:r>
-        <w:rPr>
-          <w:rFonts w:ascii="times new roman" w:cs="times new roman" w:eastAsia="times new roman" w:hAnsi="times new roman"/>
-          <w:sz w:val="24"/>
-          <w:szCs w:val="24"/>
-          <w:rtl w:val="0"/>
-        </w:rPr>
-        <w:t xml:space="preserve">Implemented marketing initiatives for product launches, sales, and events on Magento 2, MailChimp and HubSpot.</w:t>
-      </w:r>
-      <w:r>
-        <w:rPr>
-          <w:rtl w:val="0"/>
-        </w:rPr>
-      </w:r>
-    </w:p>
-    <w:p>
-      <w:pPr>
-        <w:numPr>
-          <w:ilvl w:val="0"/>
-          <w:numId w:val="1"/>
-        </w:numPr>
-        <w:spacing w:after="0" w:before="0" w:lineRule="auto"/>
-        <w:ind w:left="720" w:hanging="360"/>
-        <w:rPr/>
-      </w:pPr>
-      <w:r>
-        <w:rPr>
-          <w:rFonts w:ascii="times new roman" w:cs="times new roman" w:eastAsia="times new roman" w:hAnsi="times new roman"/>
-          <w:sz w:val="24"/>
-          <w:szCs w:val="24"/>
-          <w:rtl w:val="0"/>
-        </w:rPr>
-        <w:t xml:space="preserve">Managed product stock quantities, pricing, and created new products on Magento 2 platform.</w:t>
-      </w:r>
-      <w:r>
-        <w:rPr>
-          <w:rtl w:val="0"/>
-        </w:rPr>
-      </w:r>
-    </w:p>
-    <w:p>
-      <w:pPr>
-        <w:numPr>
-          <w:ilvl w:val="0"/>
-          <w:numId w:val="1"/>
-        </w:numPr>
-        <w:spacing w:after="0" w:before="0" w:lineRule="auto"/>
-        <w:ind w:left="720" w:hanging="360"/>
-        <w:rPr/>
-      </w:pPr>
-      <w:r>
-        <w:rPr>
-          <w:rFonts w:ascii="times new roman" w:cs="times new roman" w:eastAsia="times new roman" w:hAnsi="times new roman"/>
-          <w:sz w:val="24"/>
-          <w:szCs w:val="24"/>
-          <w:rtl w:val="0"/>
-        </w:rPr>
-        <w:t xml:space="preserve">Maintained and updated visual assets, products and content on Magento 2 websites.</w:t>
-      </w:r>
-      <w:r>
-        <w:rPr>
-          <w:rtl w:val="0"/>
-        </w:rPr>
-      </w:r>
-    </w:p>
-    <w:p>
-      <w:pPr>
-        <w:numPr>
-          <w:ilvl w:val="0"/>
-          <w:numId w:val="1"/>
-        </w:numPr>
-        <w:spacing w:after="0" w:before="0" w:lineRule="auto"/>
-        <w:ind w:left="720" w:hanging="360"/>
-        <w:rPr/>
-      </w:pPr>
-      <w:r>
-        <w:rPr>
-          <w:rFonts w:ascii="times new roman" w:cs="times new roman" w:eastAsia="times new roman" w:hAnsi="times new roman"/>
-          <w:sz w:val="24"/>
-          <w:szCs w:val="24"/>
-          <w:rtl w:val="0"/>
-        </w:rPr>
-        <w:t xml:space="preserve">Sent out newsletters to mass email lists of over 50k+ customers with product updates and new initiatives on Magento 2 platform.</w:t>
-      </w:r>
-      <w:r>
-        <w:rPr>
-          <w:rtl w:val="0"/>
-        </w:rPr>
-      </w:r>
-    </w:p>
-    <w:p>
-      <w:pPr>
-        <w:numPr>
-          <w:ilvl w:val="0"/>
-          <w:numId w:val="1"/>
-        </w:numPr>
-        <w:spacing w:after="0" w:before="0" w:lineRule="auto"/>
-        <w:ind w:left="720" w:hanging="360"/>
-        <w:rPr/>
-      </w:pPr>
-      <w:r>
-        <w:rPr>
-          <w:rFonts w:ascii="times new roman" w:cs="times new roman" w:eastAsia="times new roman" w:hAnsi="times new roman"/>
-          <w:sz w:val="24"/>
-          <w:szCs w:val="24"/>
-          <w:rtl w:val="0"/>
-        </w:rPr>
-        <w:t xml:space="preserve">Automated various emails for abandoned cart customers to improve conversion rates.</w:t>
-      </w:r>
-      <w:r>
-        <w:rPr>
-          <w:rtl w:val="0"/>
-        </w:rPr>
-      </w:r>
-    </w:p>
-    <w:p>
-      <w:pPr>
-        <w:spacing w:after="0" w:before="0" w:lineRule="auto"/>
-        <w:rPr/>
-      </w:pPr>
-      <w:r>
-        <w:rPr>
-          <w:rtl w:val="0"/>
-        </w:rPr>
-      </w:r>
-    </w:p>
-    <w:p>
-      <w:pPr>
-        <w:spacing w:after="120" w:before="0" w:lineRule="auto"/>
+          <w:sz w:val="24"/>
+          <w:szCs w:val="24"/>
+          <w:rtl w:val="0"/>
+        </w:rPr>
+        <w:t xml:space="preserve">Computer Science</w:t>
+        <w:tab/>
+        <w:tab/>
+        <w:tab/>
+        <w:tab/>
+        <w:tab/>
+        <w:tab/>
+        <w:tab/>
+        <w:tab/>
+        <w:t xml:space="preserve">         Fremont, CA</w:t>
+      </w:r>
+    </w:p>
+    <w:p>
+      <w:pPr>
+        <w:spacing w:after="120" w:before="200" w:lineRule="auto"/>
         <w:rPr/>
       </w:pPr>
       <w:r>
@@ -925,67 +825,31 @@
           <w:szCs w:val="28"/>
           <w:rtl w:val="0"/>
         </w:rPr>
-        <w:t xml:space="preserve">EDUCATION</w:t>
-      </w:r>
-      <w:r>
-        <w:rPr>
-          <w:rtl w:val="0"/>
-        </w:rPr>
-      </w:r>
-    </w:p>
-    <w:p>
-      <w:pPr>
-        <w:tabs>
-          <w:tab w:val="right" w:pos="9020"/>
-        </w:tabs>
-        <w:spacing w:after="0" w:before="0" w:lineRule="auto"/>
-        <w:rPr/>
-      </w:pPr>
-      <w:r>
-        <w:rPr>
-          <w:rFonts w:ascii="times new roman" w:cs="times new roman" w:eastAsia="times new roman" w:hAnsi="times new roman"/>
-          <w:b w:val="1"/>
-          <w:sz w:val="24"/>
-          <w:szCs w:val="24"/>
-          <w:rtl w:val="0"/>
-        </w:rPr>
-        <w:t xml:space="preserve">Computer Science</w:t>
-      </w:r>
-      <w:r>
-        <w:rPr>
-          <w:rtl w:val="0"/>
-        </w:rPr>
-        <w:tab/>
-      </w:r>
-      <w:r>
-        <w:rPr>
-          <w:rFonts w:ascii="times new roman" w:cs="times new roman" w:eastAsia="times new roman" w:hAnsi="times new roman"/>
-          <w:sz w:val="24"/>
-          <w:szCs w:val="24"/>
-          <w:rtl w:val="0"/>
-        </w:rPr>
-        <w:t xml:space="preserve">Oct 2018 - Aug 2020</w:t>
-      </w:r>
-      <w:r>
-        <w:rPr>
-          <w:rtl w:val="0"/>
-        </w:rPr>
-      </w:r>
-    </w:p>
-    <w:p>
-      <w:pPr>
-        <w:spacing w:after="0" w:before="0" w:lineRule="auto"/>
-        <w:rPr/>
-      </w:pPr>
-      <w:r>
+        <w:t xml:space="preserve">SKILLS</w:t>
+      </w:r>
+      <w:r>
+        <w:rPr>
+          <w:rtl w:val="0"/>
+        </w:rPr>
+      </w:r>
+    </w:p>
+    <w:p>
+      <w:pPr>
         <w:rPr>
           <w:rFonts w:ascii="times new roman" w:cs="times new roman" w:eastAsia="times new roman" w:hAnsi="times new roman"/>
           <w:i w:val="1"/>
           <w:sz w:val="24"/>
           <w:szCs w:val="24"/>
-          <w:rtl w:val="0"/>
-        </w:rPr>
-        <w:t xml:space="preserve">42 Silicon Valley, Fremont, CA</w:t>
+        </w:rPr>
+      </w:pPr>
+      <w:r>
+        <w:rPr>
+          <w:rFonts w:ascii="times new roman" w:cs="times new roman" w:eastAsia="times new roman" w:hAnsi="times new roman"/>
+          <w:sz w:val="24"/>
+          <w:szCs w:val="24"/>
+          <w:rtl w:val="0"/>
+        </w:rPr>
+        <w:t xml:space="preserve">TypeScript; JavaScript; HTML5; CSS3; SCSS; React.js; Node.js; Express.js; Next.js; jQuery; Tailwind CSS; AJAX; Responsive Design; Google Analytics; Ecommerce; Figma; JSON; CMS; Webpack; REST APIs; Databases; SQL/MySQL; Git; GitHub; AWS; Continuous Integration; Front-end; Back-end Development; Email Design; Email Marketing; C; Windows OS; MacOS; Linux; Bash; Terminal; IDE’s; Shopify; Magento; WordPress</w:t>
       </w:r>
       <w:r>
         <w:rPr>
@@ -1590,8 +1454,8 @@
 </file>
 
 <file path=customXML/item1.xml><?xml version="1.0" encoding="utf-8"?>
-<go:gDocsCustomXmlDataStorage xmlns:go="http://customooxmlschemas.google.com/" xmlns:r="http://schemas.openxmlformats.org/officeDocument/2006/relationships">
-  <go:docsCustomData xmlns:go="http://customooxmlschemas.google.com/" roundtripDataSignature="AMtx7mjbN7V0VOKh2/VvjWuUxJBRqi3RNA==">AMUW2mWe1zk4+U9BA8vQJBi0sSj+LlJwv5IZVjcqslzNl5eYJlNU0OD5sYQ+cHYdrcrepPmJR27AfCer8gPDpEcGy8sG2b9QynCs6qo8miL06HnoGCw0R4k=</go:docsCustomData>
+<go:gDocsCustomXmlDataStorage xmlns:go="http://customooxmlschemas.google.com/" xmlns:r="http://schemas.openxmlformats.org/officeDocument/2006/relationships" uri="GoogleDocsCustomDataVersion2">
+  <go:docsCustomData xmlns:go="http://customooxmlschemas.google.com/" roundtripDataSignature="AMtx7mjbN7V0VOKh2/VvjWuUxJBRqi3RNA==">CgMxLjA4AHIhMVVXcUROd29EYl9rSmVNUURGYkdXT3JWYXdONm5uVE8w</go:docsCustomData>
 </go:gDocsCustomXmlDataStorage>
 </file>
 

</xml_diff>